<commit_message>
Corrections in records statments
</commit_message>
<xml_diff>
--- a/mergefield_docs_templates/2022_2023_SEMESTR_2/Zalacznik_VA_Ewidencja_dostaw_nabial.docx
+++ b/mergefield_docs_templates/2022_2023_SEMESTR_2/Zalacznik_VA_Ewidencja_dostaw_nabial.docx
@@ -92,6 +92,8 @@
                 <w:lang w:val="pl-PL" w:eastAsia="pl-PL"/>
               </w:rPr>
             </w:pPr>
+            <w:bookmarkStart w:id="0" w:name="_GoBack"/>
+            <w:bookmarkEnd w:id="0"/>
             <w:r>
               <w:rPr>
                 <w:rFonts w:ascii="Arial" w:eastAsia="Times New Roman" w:hAnsi="Arial" w:cs="Arial"/>
@@ -3014,7 +3016,7 @@
       </w:tblGrid>
       <w:tr>
         <w:trPr>
-          <w:trHeight w:hRule="exact" w:val="284"/>
+          <w:trHeight w:hRule="exact" w:val="578"/>
         </w:trPr>
         <w:tc>
           <w:tcPr>
@@ -4401,8 +4403,8 @@
             </w:r>
           </w:p>
         </w:tc>
-        <w:bookmarkStart w:id="0" w:name="OLE_LINK12"/>
-        <w:bookmarkStart w:id="1" w:name="OLE_LINK11"/>
+        <w:bookmarkStart w:id="1" w:name="OLE_LINK12"/>
+        <w:bookmarkStart w:id="2" w:name="OLE_LINK11"/>
         <w:tc>
           <w:tcPr>
             <w:tcW w:w="873" w:type="pct"/>
@@ -4473,8 +4475,8 @@
               </w:rPr>
               <w:t xml:space="preserve">, </w:t>
             </w:r>
-            <w:bookmarkEnd w:id="0"/>
             <w:bookmarkEnd w:id="1"/>
+            <w:bookmarkEnd w:id="2"/>
             <w:r>
               <w:rPr>
                 <w:b/>
@@ -5327,6 +5329,7 @@
                 <w:lang w:eastAsia="pl-PL"/>
               </w:rPr>
             </w:pPr>
+            <w:proofErr w:type="spellStart"/>
             <w:r>
               <w:rPr>
                 <w:rFonts w:ascii="Arial" w:eastAsia="Times New Roman" w:hAnsi="Arial" w:cs="Arial"/>
@@ -5338,6 +5341,7 @@
               </w:rPr>
               <w:t>Miejscowość</w:t>
             </w:r>
+            <w:proofErr w:type="spellEnd"/>
             <w:r>
               <w:rPr>
                 <w:rFonts w:ascii="Arial" w:eastAsia="Times New Roman" w:hAnsi="Arial" w:cs="Arial"/>
@@ -5692,8 +5696,6 @@
               </w:rPr>
               <w:t xml:space="preserve">         </w:t>
             </w:r>
-            <w:bookmarkStart w:id="2" w:name="_GoBack"/>
-            <w:bookmarkEnd w:id="2"/>
             <w:r>
               <w:rPr>
                 <w:rFonts w:ascii="Arial" w:eastAsia="Times New Roman" w:hAnsi="Arial" w:cs="Arial"/>
@@ -5703,7 +5705,79 @@
                 <w:szCs w:val="14"/>
                 <w:lang w:eastAsia="pl-PL"/>
               </w:rPr>
-              <w:t>(dzień)         (miesiąc)               (rok)</w:t>
+              <w:t>(</w:t>
+            </w:r>
+            <w:proofErr w:type="spellStart"/>
+            <w:r>
+              <w:rPr>
+                <w:rFonts w:ascii="Arial" w:eastAsia="Times New Roman" w:hAnsi="Arial" w:cs="Arial"/>
+                <w:b/>
+                <w:color w:val="339966"/>
+                <w:sz w:val="14"/>
+                <w:szCs w:val="14"/>
+                <w:lang w:eastAsia="pl-PL"/>
+              </w:rPr>
+              <w:t>dzień</w:t>
+            </w:r>
+            <w:proofErr w:type="spellEnd"/>
+            <w:r>
+              <w:rPr>
+                <w:rFonts w:ascii="Arial" w:eastAsia="Times New Roman" w:hAnsi="Arial" w:cs="Arial"/>
+                <w:b/>
+                <w:color w:val="339966"/>
+                <w:sz w:val="14"/>
+                <w:szCs w:val="14"/>
+                <w:lang w:eastAsia="pl-PL"/>
+              </w:rPr>
+              <w:t>)         (</w:t>
+            </w:r>
+            <w:proofErr w:type="spellStart"/>
+            <w:r>
+              <w:rPr>
+                <w:rFonts w:ascii="Arial" w:eastAsia="Times New Roman" w:hAnsi="Arial" w:cs="Arial"/>
+                <w:b/>
+                <w:color w:val="339966"/>
+                <w:sz w:val="14"/>
+                <w:szCs w:val="14"/>
+                <w:lang w:eastAsia="pl-PL"/>
+              </w:rPr>
+              <w:t>miesiąc</w:t>
+            </w:r>
+            <w:proofErr w:type="spellEnd"/>
+            <w:r>
+              <w:rPr>
+                <w:rFonts w:ascii="Arial" w:eastAsia="Times New Roman" w:hAnsi="Arial" w:cs="Arial"/>
+                <w:b/>
+                <w:color w:val="339966"/>
+                <w:sz w:val="14"/>
+                <w:szCs w:val="14"/>
+                <w:lang w:eastAsia="pl-PL"/>
+              </w:rPr>
+              <w:t>)               (</w:t>
+            </w:r>
+            <w:proofErr w:type="spellStart"/>
+            <w:r>
+              <w:rPr>
+                <w:rFonts w:ascii="Arial" w:eastAsia="Times New Roman" w:hAnsi="Arial" w:cs="Arial"/>
+                <w:b/>
+                <w:color w:val="339966"/>
+                <w:sz w:val="14"/>
+                <w:szCs w:val="14"/>
+                <w:lang w:eastAsia="pl-PL"/>
+              </w:rPr>
+              <w:t>rok</w:t>
+            </w:r>
+            <w:proofErr w:type="spellEnd"/>
+            <w:r>
+              <w:rPr>
+                <w:rFonts w:ascii="Arial" w:eastAsia="Times New Roman" w:hAnsi="Arial" w:cs="Arial"/>
+                <w:b/>
+                <w:color w:val="339966"/>
+                <w:sz w:val="14"/>
+                <w:szCs w:val="14"/>
+                <w:lang w:eastAsia="pl-PL"/>
+              </w:rPr>
+              <w:t>)</w:t>
             </w:r>
           </w:p>
         </w:tc>

</xml_diff>